<commit_message>
Main component routes and apps.js
</commit_message>
<xml_diff>
--- a/To Document.docx
+++ b/To Document.docx
@@ -4927,15 +4927,7 @@
             </wp:positionV>
             <wp:extent cx="2257425" cy="6924675"/>
             <wp:effectExtent l="0" t="0" r="9525" b="9525"/>
-            <wp:wrapTight wrapText="bothSides">
-              <wp:wrapPolygon edited="0">
-                <wp:start x="0" y="0"/>
-                <wp:lineTo x="0" y="21570"/>
-                <wp:lineTo x="21509" y="21570"/>
-                <wp:lineTo x="21509" y="0"/>
-                <wp:lineTo x="0" y="0"/>
-              </wp:wrapPolygon>
-            </wp:wrapTight>
+            <wp:wrapSquare wrapText="bothSides"/>
             <wp:docPr id="2" name="Picture 2"/>
             <wp:cNvGraphicFramePr>
               <a:graphicFrameLocks xmlns:a="http://schemas.openxmlformats.org/drawingml/2006/main" noChangeAspect="1"/>
@@ -5042,8 +5034,6 @@
       <w:r>
         <w:t xml:space="preserve"> of these</w:t>
       </w:r>
-      <w:bookmarkStart w:id="0" w:name="_GoBack"/>
-      <w:bookmarkEnd w:id="0"/>
       <w:r>
         <w:t xml:space="preserve"> from </w:t>
       </w:r>
@@ -5074,6 +5064,26 @@
       <w:r>
         <w:tab/>
       </w:r>
+      <w:r>
+        <w:t>The LogsheetForm is composed o</w:t>
+      </w:r>
+      <w:r>
+        <w:t>f child components that is built</w:t>
+      </w:r>
+      <w:r>
+        <w:t xml:space="preserve"> with the fields for inputting the logsheet inform</w:t>
+      </w:r>
+      <w:r>
+        <w:t>at</w:t>
+      </w:r>
+      <w:r>
+        <w:t>ion</w:t>
+      </w:r>
+      <w:r>
+        <w:t>.</w:t>
+      </w:r>
+      <w:bookmarkStart w:id="0" w:name="_GoBack"/>
+      <w:bookmarkEnd w:id="0"/>
     </w:p>
     <w:sectPr>
       <w:pgSz w:w="12240" w:h="15840"/>
@@ -6386,7 +6396,7 @@
 </file>
 
 <file path=customXml/itemProps1.xml><?xml version="1.0" encoding="utf-8"?>
-<ds:datastoreItem xmlns:ds="http://schemas.openxmlformats.org/officeDocument/2006/customXml" ds:itemID="{2F44989C-6D01-49E9-86E0-D90A28F5B909}">
+<ds:datastoreItem xmlns:ds="http://schemas.openxmlformats.org/officeDocument/2006/customXml" ds:itemID="{F131B793-0EE9-472A-82EA-3198147A99A5}">
   <ds:schemaRefs>
     <ds:schemaRef ds:uri="http://schemas.openxmlformats.org/officeDocument/2006/bibliography"/>
   </ds:schemaRefs>

</xml_diff>